<commit_message>
Agrego Ruta critica primera version para revision.
</commit_message>
<xml_diff>
--- a/Documentos en revision o cambios/Red de actividades.docx
+++ b/Documentos en revision o cambios/Red de actividades.docx
@@ -2,6 +2,10 @@
 <file path=word/document.xml><?xml version="1.0" encoding="utf-8"?>
 <w:document xmlns:wpc="http://schemas.microsoft.com/office/word/2010/wordprocessingCanvas" xmlns:mc="http://schemas.openxmlformats.org/markup-compatibility/2006" xmlns:o="urn:schemas-microsoft-com:office:office" xmlns:r="http://schemas.openxmlformats.org/officeDocument/2006/relationships" xmlns:m="http://schemas.openxmlformats.org/officeDocument/2006/math" xmlns:v="urn:schemas-microsoft-com:vml" xmlns:wp14="http://schemas.microsoft.com/office/word/2010/wordprocessingDrawing" xmlns:wp="http://schemas.openxmlformats.org/drawingml/2006/wordprocessingDrawing" xmlns:w10="urn:schemas-microsoft-com:office:word" xmlns:w="http://schemas.openxmlformats.org/wordprocessingml/2006/main" xmlns:w14="http://schemas.microsoft.com/office/word/2010/wordml" xmlns:w15="http://schemas.microsoft.com/office/word/2012/wordml" xmlns:wpg="http://schemas.microsoft.com/office/word/2010/wordprocessingGroup" xmlns:wpi="http://schemas.microsoft.com/office/word/2010/wordprocessingInk" xmlns:wne="http://schemas.microsoft.com/office/word/2006/wordml" xmlns:wps="http://schemas.microsoft.com/office/word/2010/wordprocessingShape" mc:Ignorable="w14 w15 wp14">
   <w:body>
+    <w:p>
+      <w:bookmarkStart w:id="0" w:name="_GoBack"/>
+      <w:bookmarkEnd w:id="0"/>
+    </w:p>
     <w:tbl>
       <w:tblPr>
         <w:tblStyle w:val="Tablaconcuadrcula"/>
@@ -677,6 +681,7 @@
           </w:tcPr>
           <w:p>
             <w:r>
+              <w:lastRenderedPageBreak/>
               <w:t>N</w:t>
             </w:r>
           </w:p>
@@ -722,33 +727,637 @@
           </w:tcPr>
           <w:p>
             <w:r>
+              <w:t>O</w:t>
+            </w:r>
+          </w:p>
+        </w:tc>
+        <w:tc>
+          <w:tcPr>
+            <w:tcW w:w="3403" w:type="dxa"/>
+          </w:tcPr>
+          <w:p>
+            <w:r>
+              <w:t>Estimacion de costo de software</w:t>
+            </w:r>
+          </w:p>
+        </w:tc>
+        <w:tc>
+          <w:tcPr>
+            <w:tcW w:w="1252" w:type="dxa"/>
+          </w:tcPr>
+          <w:p>
+            <w:r>
+              <w:t>J,N</w:t>
+            </w:r>
+          </w:p>
+        </w:tc>
+        <w:tc>
+          <w:tcPr>
+            <w:tcW w:w="1843" w:type="dxa"/>
+          </w:tcPr>
+          <w:p>
+            <w:r>
+              <w:t>1</w:t>
+            </w:r>
+          </w:p>
+        </w:tc>
+      </w:tr>
+      <w:tr>
+        <w:trPr>
+          <w:trHeight w:val="876"/>
+        </w:trPr>
+        <w:tc>
+          <w:tcPr>
+            <w:tcW w:w="1123" w:type="dxa"/>
+          </w:tcPr>
+          <w:p>
+            <w:r>
+              <w:t>P</w:t>
+            </w:r>
+          </w:p>
+        </w:tc>
+        <w:tc>
+          <w:tcPr>
+            <w:tcW w:w="3403" w:type="dxa"/>
+          </w:tcPr>
+          <w:p>
+            <w:r>
+              <w:t xml:space="preserve">Documento de inicio de software </w:t>
+            </w:r>
+            <w:r>
+              <w:t xml:space="preserve">ICONIX </w:t>
+            </w:r>
+            <w:r>
+              <w:t>(Hito2)</w:t>
+            </w:r>
+          </w:p>
+        </w:tc>
+        <w:tc>
+          <w:tcPr>
+            <w:tcW w:w="1252" w:type="dxa"/>
+          </w:tcPr>
+          <w:p>
+            <w:r>
+              <w:t>O</w:t>
+            </w:r>
+          </w:p>
+        </w:tc>
+        <w:tc>
+          <w:tcPr>
+            <w:tcW w:w="1843" w:type="dxa"/>
+          </w:tcPr>
+          <w:p>
+            <w:r>
+              <w:t>1</w:t>
+            </w:r>
+          </w:p>
+        </w:tc>
+      </w:tr>
+      <w:tr>
+        <w:trPr>
+          <w:trHeight w:val="876"/>
+        </w:trPr>
+        <w:tc>
+          <w:tcPr>
+            <w:tcW w:w="1123" w:type="dxa"/>
+          </w:tcPr>
+          <w:p>
+            <w:r>
+              <w:t>Q</w:t>
+            </w:r>
+          </w:p>
+        </w:tc>
+        <w:tc>
+          <w:tcPr>
+            <w:tcW w:w="3403" w:type="dxa"/>
+          </w:tcPr>
+          <w:p>
+            <w:r>
+              <w:t>Identificación de entidades, atributos</w:t>
+            </w:r>
+            <w:r>
+              <w:t xml:space="preserve"> y relaciones</w:t>
+            </w:r>
+          </w:p>
+        </w:tc>
+        <w:tc>
+          <w:tcPr>
+            <w:tcW w:w="1252" w:type="dxa"/>
+          </w:tcPr>
+          <w:p>
+            <w:r>
+              <w:t>P</w:t>
+            </w:r>
+          </w:p>
+        </w:tc>
+        <w:tc>
+          <w:tcPr>
+            <w:tcW w:w="1843" w:type="dxa"/>
+          </w:tcPr>
+          <w:p>
+            <w:r>
+              <w:t>1</w:t>
+            </w:r>
+          </w:p>
+        </w:tc>
+      </w:tr>
+      <w:tr>
+        <w:trPr>
+          <w:trHeight w:val="876"/>
+        </w:trPr>
+        <w:tc>
+          <w:tcPr>
+            <w:tcW w:w="1123" w:type="dxa"/>
+          </w:tcPr>
+          <w:p>
+            <w:r>
+              <w:t>R</w:t>
+            </w:r>
+          </w:p>
+        </w:tc>
+        <w:tc>
+          <w:tcPr>
+            <w:tcW w:w="3403" w:type="dxa"/>
+          </w:tcPr>
+          <w:p>
+            <w:r>
+              <w:t>Bosquejo general del diagrama E-R</w:t>
+            </w:r>
+          </w:p>
+        </w:tc>
+        <w:tc>
+          <w:tcPr>
+            <w:tcW w:w="1252" w:type="dxa"/>
+          </w:tcPr>
+          <w:p>
+            <w:r>
+              <w:t>Q</w:t>
+            </w:r>
+          </w:p>
+        </w:tc>
+        <w:tc>
+          <w:tcPr>
+            <w:tcW w:w="1843" w:type="dxa"/>
+          </w:tcPr>
+          <w:p>
+            <w:r>
+              <w:t>1</w:t>
+            </w:r>
+          </w:p>
+        </w:tc>
+      </w:tr>
+      <w:tr>
+        <w:trPr>
+          <w:trHeight w:val="876"/>
+        </w:trPr>
+        <w:tc>
+          <w:tcPr>
+            <w:tcW w:w="1123" w:type="dxa"/>
+          </w:tcPr>
+          <w:p>
+            <w:r>
+              <w:t>S</w:t>
+            </w:r>
+          </w:p>
+        </w:tc>
+        <w:tc>
+          <w:tcPr>
+            <w:tcW w:w="3403" w:type="dxa"/>
+          </w:tcPr>
+          <w:p>
+            <w:r>
+              <w:t>Modelado el diagrama E-R</w:t>
+            </w:r>
+          </w:p>
+        </w:tc>
+        <w:tc>
+          <w:tcPr>
+            <w:tcW w:w="1252" w:type="dxa"/>
+          </w:tcPr>
+          <w:p>
+            <w:r>
+              <w:t>R</w:t>
+            </w:r>
+          </w:p>
+        </w:tc>
+        <w:tc>
+          <w:tcPr>
+            <w:tcW w:w="1843" w:type="dxa"/>
+          </w:tcPr>
+          <w:p>
+            <w:r>
+              <w:t>1</w:t>
+            </w:r>
+          </w:p>
+        </w:tc>
+      </w:tr>
+      <w:tr>
+        <w:trPr>
+          <w:trHeight w:val="876"/>
+        </w:trPr>
+        <w:tc>
+          <w:tcPr>
+            <w:tcW w:w="1123" w:type="dxa"/>
+          </w:tcPr>
+          <w:p>
+            <w:r>
+              <w:t>T</w:t>
+            </w:r>
+          </w:p>
+        </w:tc>
+        <w:tc>
+          <w:tcPr>
+            <w:tcW w:w="3403" w:type="dxa"/>
+          </w:tcPr>
+          <w:p>
+            <w:r>
+              <w:t>Diccionario de datos</w:t>
+            </w:r>
+          </w:p>
+        </w:tc>
+        <w:tc>
+          <w:tcPr>
+            <w:tcW w:w="1252" w:type="dxa"/>
+          </w:tcPr>
+          <w:p>
+            <w:r>
+              <w:t>S</w:t>
+            </w:r>
+          </w:p>
+        </w:tc>
+        <w:tc>
+          <w:tcPr>
+            <w:tcW w:w="1843" w:type="dxa"/>
+          </w:tcPr>
+          <w:p/>
+        </w:tc>
+      </w:tr>
+      <w:tr>
+        <w:trPr>
+          <w:trHeight w:val="876"/>
+        </w:trPr>
+        <w:tc>
+          <w:tcPr>
+            <w:tcW w:w="1123" w:type="dxa"/>
+          </w:tcPr>
+          <w:p>
+            <w:r>
+              <w:t>U</w:t>
+            </w:r>
+          </w:p>
+        </w:tc>
+        <w:tc>
+          <w:tcPr>
+            <w:tcW w:w="3403" w:type="dxa"/>
+          </w:tcPr>
+          <w:p>
+            <w:r>
+              <w:t>Instalación de MYSQL</w:t>
+            </w:r>
+          </w:p>
+        </w:tc>
+        <w:tc>
+          <w:tcPr>
+            <w:tcW w:w="1252" w:type="dxa"/>
+          </w:tcPr>
+          <w:p>
+            <w:r>
+              <w:t>T</w:t>
+            </w:r>
+          </w:p>
+        </w:tc>
+        <w:tc>
+          <w:tcPr>
+            <w:tcW w:w="1843" w:type="dxa"/>
+          </w:tcPr>
+          <w:p>
+            <w:r>
+              <w:t>1</w:t>
+            </w:r>
+          </w:p>
+        </w:tc>
+      </w:tr>
+      <w:tr>
+        <w:trPr>
+          <w:trHeight w:val="876"/>
+        </w:trPr>
+        <w:tc>
+          <w:tcPr>
+            <w:tcW w:w="1123" w:type="dxa"/>
+          </w:tcPr>
+          <w:p>
+            <w:r>
+              <w:t>V</w:t>
+            </w:r>
+          </w:p>
+        </w:tc>
+        <w:tc>
+          <w:tcPr>
+            <w:tcW w:w="3403" w:type="dxa"/>
+          </w:tcPr>
+          <w:p>
+            <w:r>
+              <w:t>Creación de la base de datos en MYSQL</w:t>
+            </w:r>
+          </w:p>
+        </w:tc>
+        <w:tc>
+          <w:tcPr>
+            <w:tcW w:w="1252" w:type="dxa"/>
+          </w:tcPr>
+          <w:p>
+            <w:r>
+              <w:t>S,T,U</w:t>
+            </w:r>
+          </w:p>
+        </w:tc>
+        <w:tc>
+          <w:tcPr>
+            <w:tcW w:w="1843" w:type="dxa"/>
+          </w:tcPr>
+          <w:p>
+            <w:r>
+              <w:t>3</w:t>
+            </w:r>
+          </w:p>
+        </w:tc>
+      </w:tr>
+      <w:tr>
+        <w:trPr>
+          <w:trHeight w:val="876"/>
+        </w:trPr>
+        <w:tc>
+          <w:tcPr>
+            <w:tcW w:w="1123" w:type="dxa"/>
+          </w:tcPr>
+          <w:p>
+            <w:r>
+              <w:t>W</w:t>
+            </w:r>
+          </w:p>
+        </w:tc>
+        <w:tc>
+          <w:tcPr>
+            <w:tcW w:w="3403" w:type="dxa"/>
+          </w:tcPr>
+          <w:p>
+            <w:r>
+              <w:t>Documento entregable de base de Datos (Hito3)</w:t>
+            </w:r>
+          </w:p>
+        </w:tc>
+        <w:tc>
+          <w:tcPr>
+            <w:tcW w:w="1252" w:type="dxa"/>
+          </w:tcPr>
+          <w:p>
+            <w:r>
+              <w:t>V</w:t>
+            </w:r>
+          </w:p>
+        </w:tc>
+        <w:tc>
+          <w:tcPr>
+            <w:tcW w:w="1843" w:type="dxa"/>
+          </w:tcPr>
+          <w:p>
+            <w:r>
+              <w:t>1</w:t>
+            </w:r>
+          </w:p>
+        </w:tc>
+      </w:tr>
+      <w:tr>
+        <w:trPr>
+          <w:trHeight w:val="876"/>
+        </w:trPr>
+        <w:tc>
+          <w:tcPr>
+            <w:tcW w:w="1123" w:type="dxa"/>
+          </w:tcPr>
+          <w:p>
+            <w:r>
+              <w:t>X</w:t>
+            </w:r>
+          </w:p>
+        </w:tc>
+        <w:tc>
+          <w:tcPr>
+            <w:tcW w:w="3403" w:type="dxa"/>
+          </w:tcPr>
+          <w:p>
+            <w:r>
+              <w:t>Definición de prototipo rápido</w:t>
+            </w:r>
+          </w:p>
+          <w:p/>
+        </w:tc>
+        <w:tc>
+          <w:tcPr>
+            <w:tcW w:w="1252" w:type="dxa"/>
+          </w:tcPr>
+          <w:p>
+            <w:r>
+              <w:t>W</w:t>
+            </w:r>
+          </w:p>
+        </w:tc>
+        <w:tc>
+          <w:tcPr>
+            <w:tcW w:w="1843" w:type="dxa"/>
+          </w:tcPr>
+          <w:p>
+            <w:r>
+              <w:t>1</w:t>
+            </w:r>
+          </w:p>
+        </w:tc>
+      </w:tr>
+      <w:tr>
+        <w:trPr>
+          <w:trHeight w:val="876"/>
+        </w:trPr>
+        <w:tc>
+          <w:tcPr>
+            <w:tcW w:w="1123" w:type="dxa"/>
+          </w:tcPr>
+          <w:p>
+            <w:r>
+              <w:t>Y</w:t>
+            </w:r>
+            <w:r>
+              <w:t xml:space="preserve">  </w:t>
+            </w:r>
+          </w:p>
+        </w:tc>
+        <w:tc>
+          <w:tcPr>
+            <w:tcW w:w="3403" w:type="dxa"/>
+          </w:tcPr>
+          <w:p>
+            <w:r>
+              <w:t>Intercambio de ideas sobre el prototipo rápido</w:t>
+            </w:r>
+          </w:p>
+        </w:tc>
+        <w:tc>
+          <w:tcPr>
+            <w:tcW w:w="1252" w:type="dxa"/>
+          </w:tcPr>
+          <w:p>
+            <w:r>
+              <w:t>X</w:t>
+            </w:r>
+          </w:p>
+        </w:tc>
+        <w:tc>
+          <w:tcPr>
+            <w:tcW w:w="1843" w:type="dxa"/>
+          </w:tcPr>
+          <w:p>
+            <w:r>
+              <w:t>1</w:t>
+            </w:r>
+          </w:p>
+        </w:tc>
+      </w:tr>
+      <w:tr>
+        <w:trPr>
+          <w:trHeight w:val="876"/>
+        </w:trPr>
+        <w:tc>
+          <w:tcPr>
+            <w:tcW w:w="1123" w:type="dxa"/>
+          </w:tcPr>
+          <w:p>
+            <w:r>
+              <w:t>Z</w:t>
+            </w:r>
+          </w:p>
+        </w:tc>
+        <w:tc>
+          <w:tcPr>
+            <w:tcW w:w="3403" w:type="dxa"/>
+          </w:tcPr>
+          <w:p>
+            <w:r>
+              <w:t>Instalación de Pencil</w:t>
+            </w:r>
+          </w:p>
+        </w:tc>
+        <w:tc>
+          <w:tcPr>
+            <w:tcW w:w="1252" w:type="dxa"/>
+          </w:tcPr>
+          <w:p>
+            <w:r>
+              <w:t xml:space="preserve"> </w:t>
+            </w:r>
+            <w:r>
+              <w:t>Y</w:t>
+            </w:r>
+          </w:p>
+        </w:tc>
+        <w:tc>
+          <w:tcPr>
+            <w:tcW w:w="1843" w:type="dxa"/>
+          </w:tcPr>
+          <w:p>
+            <w:r>
+              <w:t>1</w:t>
+            </w:r>
+          </w:p>
+        </w:tc>
+      </w:tr>
+      <w:tr>
+        <w:trPr>
+          <w:trHeight w:val="876"/>
+        </w:trPr>
+        <w:tc>
+          <w:tcPr>
+            <w:tcW w:w="1123" w:type="dxa"/>
+          </w:tcPr>
+          <w:p>
+            <w:r>
+              <w:t>A1</w:t>
+            </w:r>
+          </w:p>
+        </w:tc>
+        <w:tc>
+          <w:tcPr>
+            <w:tcW w:w="3403" w:type="dxa"/>
+          </w:tcPr>
+          <w:p>
+            <w:r>
+              <w:t xml:space="preserve">Modelado de </w:t>
+            </w:r>
+            <w:r>
+              <w:t xml:space="preserve">plantillas de </w:t>
+            </w:r>
+            <w:r>
+              <w:t>casos</w:t>
+            </w:r>
+            <w:r>
+              <w:t xml:space="preserve"> de uso</w:t>
+            </w:r>
+            <w:r>
+              <w:t xml:space="preserve"> en interfaces con pencil</w:t>
+            </w:r>
+          </w:p>
+        </w:tc>
+        <w:tc>
+          <w:tcPr>
+            <w:tcW w:w="1252" w:type="dxa"/>
+          </w:tcPr>
+          <w:p>
+            <w:r>
+              <w:t>Z</w:t>
+            </w:r>
+          </w:p>
+        </w:tc>
+        <w:tc>
+          <w:tcPr>
+            <w:tcW w:w="1843" w:type="dxa"/>
+          </w:tcPr>
+          <w:p>
+            <w:r>
+              <w:t>2</w:t>
+            </w:r>
+          </w:p>
+        </w:tc>
+      </w:tr>
+      <w:tr>
+        <w:trPr>
+          <w:trHeight w:val="876"/>
+        </w:trPr>
+        <w:tc>
+          <w:tcPr>
+            <w:tcW w:w="1123" w:type="dxa"/>
+          </w:tcPr>
+          <w:p>
+            <w:r>
               <w:lastRenderedPageBreak/>
-              <w:t>O</w:t>
-            </w:r>
-          </w:p>
-        </w:tc>
-        <w:tc>
-          <w:tcPr>
-            <w:tcW w:w="3403" w:type="dxa"/>
-          </w:tcPr>
-          <w:p>
-            <w:proofErr w:type="spellStart"/>
-            <w:r>
-              <w:t>Estimacion</w:t>
-            </w:r>
-            <w:proofErr w:type="spellEnd"/>
-            <w:r>
-              <w:t xml:space="preserve"> de costo de software</w:t>
-            </w:r>
-          </w:p>
-        </w:tc>
-        <w:tc>
-          <w:tcPr>
-            <w:tcW w:w="1252" w:type="dxa"/>
-          </w:tcPr>
-          <w:p>
-            <w:r>
-              <w:t>J,N</w:t>
+              <w:t>B1</w:t>
+            </w:r>
+          </w:p>
+        </w:tc>
+        <w:tc>
+          <w:tcPr>
+            <w:tcW w:w="3403" w:type="dxa"/>
+          </w:tcPr>
+          <w:p>
+            <w:r>
+              <w:t>Documento entregable sobre prototipos (Hito4)</w:t>
+            </w:r>
+          </w:p>
+        </w:tc>
+        <w:tc>
+          <w:tcPr>
+            <w:tcW w:w="1252" w:type="dxa"/>
+          </w:tcPr>
+          <w:p>
+            <w:r>
+              <w:t>A1</w:t>
             </w:r>
           </w:p>
         </w:tc>
@@ -773,33 +1382,36 @@
           </w:tcPr>
           <w:p>
             <w:r>
-              <w:t>P</w:t>
-            </w:r>
-          </w:p>
-        </w:tc>
-        <w:tc>
-          <w:tcPr>
-            <w:tcW w:w="3403" w:type="dxa"/>
-          </w:tcPr>
-          <w:p>
-            <w:r>
-              <w:t xml:space="preserve">Documento de inicio de software </w:t>
-            </w:r>
-            <w:r>
-              <w:t xml:space="preserve">ICONIX </w:t>
-            </w:r>
-            <w:r>
-              <w:t>(Hito2)</w:t>
-            </w:r>
-          </w:p>
-        </w:tc>
-        <w:tc>
-          <w:tcPr>
-            <w:tcW w:w="1252" w:type="dxa"/>
-          </w:tcPr>
-          <w:p>
-            <w:r>
-              <w:t>O</w:t>
+              <w:t>C</w:t>
+            </w:r>
+            <w:r>
+              <w:t>-1</w:t>
+            </w:r>
+          </w:p>
+        </w:tc>
+        <w:tc>
+          <w:tcPr>
+            <w:tcW w:w="3403" w:type="dxa"/>
+          </w:tcPr>
+          <w:p>
+            <w:r>
+              <w:t xml:space="preserve">Instalación de </w:t>
+            </w:r>
+            <w:r>
+              <w:t>Visual S</w:t>
+            </w:r>
+            <w:r>
+              <w:t>tudio</w:t>
+            </w:r>
+          </w:p>
+        </w:tc>
+        <w:tc>
+          <w:tcPr>
+            <w:tcW w:w="1252" w:type="dxa"/>
+          </w:tcPr>
+          <w:p>
+            <w:r>
+              <w:t>B1</w:t>
             </w:r>
           </w:p>
         </w:tc>
@@ -824,40 +1436,40 @@
           </w:tcPr>
           <w:p>
             <w:r>
-              <w:t>Q</w:t>
-            </w:r>
-          </w:p>
-        </w:tc>
-        <w:tc>
-          <w:tcPr>
-            <w:tcW w:w="3403" w:type="dxa"/>
-          </w:tcPr>
-          <w:p>
-            <w:r>
-              <w:t>Identificación de entidades, atributos</w:t>
-            </w:r>
-            <w:r>
-              <w:t xml:space="preserve"> y relaciones</w:t>
-            </w:r>
-          </w:p>
-        </w:tc>
-        <w:tc>
-          <w:tcPr>
-            <w:tcW w:w="1252" w:type="dxa"/>
-          </w:tcPr>
-          <w:p>
-            <w:r>
-              <w:t>P</w:t>
-            </w:r>
-          </w:p>
-        </w:tc>
-        <w:tc>
-          <w:tcPr>
-            <w:tcW w:w="1843" w:type="dxa"/>
-          </w:tcPr>
-          <w:p>
-            <w:r>
-              <w:t>1</w:t>
+              <w:t>D</w:t>
+            </w:r>
+            <w:r>
+              <w:t>-1</w:t>
+            </w:r>
+          </w:p>
+        </w:tc>
+        <w:tc>
+          <w:tcPr>
+            <w:tcW w:w="3403" w:type="dxa"/>
+          </w:tcPr>
+          <w:p>
+            <w:r>
+              <w:t>Capacitación básica-media de manejo de C#</w:t>
+            </w:r>
+          </w:p>
+        </w:tc>
+        <w:tc>
+          <w:tcPr>
+            <w:tcW w:w="1252" w:type="dxa"/>
+          </w:tcPr>
+          <w:p>
+            <w:r>
+              <w:t>C1</w:t>
+            </w:r>
+          </w:p>
+        </w:tc>
+        <w:tc>
+          <w:tcPr>
+            <w:tcW w:w="1843" w:type="dxa"/>
+          </w:tcPr>
+          <w:p>
+            <w:r>
+              <w:t>6</w:t>
             </w:r>
           </w:p>
         </w:tc>
@@ -872,649 +1484,23 @@
           </w:tcPr>
           <w:p>
             <w:r>
-              <w:t>R</w:t>
-            </w:r>
-          </w:p>
-        </w:tc>
-        <w:tc>
-          <w:tcPr>
-            <w:tcW w:w="3403" w:type="dxa"/>
-          </w:tcPr>
-          <w:p>
-            <w:r>
-              <w:t>Bosquejo general del diagrama E-R</w:t>
-            </w:r>
-          </w:p>
-        </w:tc>
-        <w:tc>
-          <w:tcPr>
-            <w:tcW w:w="1252" w:type="dxa"/>
-          </w:tcPr>
-          <w:p>
-            <w:r>
-              <w:t>Q</w:t>
-            </w:r>
-          </w:p>
-        </w:tc>
-        <w:tc>
-          <w:tcPr>
-            <w:tcW w:w="1843" w:type="dxa"/>
-          </w:tcPr>
-          <w:p>
-            <w:r>
-              <w:t>1</w:t>
-            </w:r>
-          </w:p>
-        </w:tc>
-      </w:tr>
-      <w:tr>
-        <w:trPr>
-          <w:trHeight w:val="876"/>
-        </w:trPr>
-        <w:tc>
-          <w:tcPr>
-            <w:tcW w:w="1123" w:type="dxa"/>
-          </w:tcPr>
-          <w:p>
-            <w:r>
-              <w:t>S</w:t>
-            </w:r>
-          </w:p>
-        </w:tc>
-        <w:tc>
-          <w:tcPr>
-            <w:tcW w:w="3403" w:type="dxa"/>
-          </w:tcPr>
-          <w:p>
-            <w:r>
-              <w:t>Modelado el diagrama E-R</w:t>
-            </w:r>
-          </w:p>
-        </w:tc>
-        <w:tc>
-          <w:tcPr>
-            <w:tcW w:w="1252" w:type="dxa"/>
-          </w:tcPr>
-          <w:p>
-            <w:r>
-              <w:t>R</w:t>
-            </w:r>
-          </w:p>
-        </w:tc>
-        <w:tc>
-          <w:tcPr>
-            <w:tcW w:w="1843" w:type="dxa"/>
-          </w:tcPr>
-          <w:p>
-            <w:r>
-              <w:t>1</w:t>
-            </w:r>
-          </w:p>
-        </w:tc>
-      </w:tr>
-      <w:tr>
-        <w:trPr>
-          <w:trHeight w:val="876"/>
-        </w:trPr>
-        <w:tc>
-          <w:tcPr>
-            <w:tcW w:w="1123" w:type="dxa"/>
-          </w:tcPr>
-          <w:p>
-            <w:r>
-              <w:t>T</w:t>
-            </w:r>
-          </w:p>
-        </w:tc>
-        <w:tc>
-          <w:tcPr>
-            <w:tcW w:w="3403" w:type="dxa"/>
-          </w:tcPr>
-          <w:p>
-            <w:r>
-              <w:t>Diccionario de datos</w:t>
-            </w:r>
-          </w:p>
-        </w:tc>
-        <w:tc>
-          <w:tcPr>
-            <w:tcW w:w="1252" w:type="dxa"/>
-          </w:tcPr>
-          <w:p>
-            <w:r>
-              <w:t>S</w:t>
-            </w:r>
-          </w:p>
-        </w:tc>
-        <w:tc>
-          <w:tcPr>
-            <w:tcW w:w="1843" w:type="dxa"/>
-          </w:tcPr>
+              <w:t>E</w:t>
+            </w:r>
+            <w:r>
+              <w:t>-1</w:t>
+            </w:r>
+          </w:p>
+        </w:tc>
+        <w:tc>
+          <w:tcPr>
+            <w:tcW w:w="3403" w:type="dxa"/>
+          </w:tcPr>
+          <w:p>
+            <w:r>
+              <w:t>Conexión de C# con MYSQL</w:t>
+            </w:r>
+          </w:p>
           <w:p/>
-        </w:tc>
-      </w:tr>
-      <w:tr>
-        <w:trPr>
-          <w:trHeight w:val="876"/>
-        </w:trPr>
-        <w:tc>
-          <w:tcPr>
-            <w:tcW w:w="1123" w:type="dxa"/>
-          </w:tcPr>
-          <w:p>
-            <w:r>
-              <w:t>U</w:t>
-            </w:r>
-          </w:p>
-        </w:tc>
-        <w:tc>
-          <w:tcPr>
-            <w:tcW w:w="3403" w:type="dxa"/>
-          </w:tcPr>
-          <w:p>
-            <w:r>
-              <w:t>Instalación de MYSQL</w:t>
-            </w:r>
-          </w:p>
-        </w:tc>
-        <w:tc>
-          <w:tcPr>
-            <w:tcW w:w="1252" w:type="dxa"/>
-          </w:tcPr>
-          <w:p>
-            <w:r>
-              <w:t>T</w:t>
-            </w:r>
-          </w:p>
-        </w:tc>
-        <w:tc>
-          <w:tcPr>
-            <w:tcW w:w="1843" w:type="dxa"/>
-          </w:tcPr>
-          <w:p>
-            <w:r>
-              <w:t>1</w:t>
-            </w:r>
-          </w:p>
-        </w:tc>
-      </w:tr>
-      <w:tr>
-        <w:trPr>
-          <w:trHeight w:val="876"/>
-        </w:trPr>
-        <w:tc>
-          <w:tcPr>
-            <w:tcW w:w="1123" w:type="dxa"/>
-          </w:tcPr>
-          <w:p>
-            <w:r>
-              <w:t>V</w:t>
-            </w:r>
-          </w:p>
-        </w:tc>
-        <w:tc>
-          <w:tcPr>
-            <w:tcW w:w="3403" w:type="dxa"/>
-          </w:tcPr>
-          <w:p>
-            <w:r>
-              <w:t>Creación de la base de datos en MYSQL</w:t>
-            </w:r>
-          </w:p>
-        </w:tc>
-        <w:tc>
-          <w:tcPr>
-            <w:tcW w:w="1252" w:type="dxa"/>
-          </w:tcPr>
-          <w:p>
-            <w:r>
-              <w:t>S,T,U</w:t>
-            </w:r>
-          </w:p>
-        </w:tc>
-        <w:tc>
-          <w:tcPr>
-            <w:tcW w:w="1843" w:type="dxa"/>
-          </w:tcPr>
-          <w:p>
-            <w:r>
-              <w:t>3</w:t>
-            </w:r>
-          </w:p>
-        </w:tc>
-      </w:tr>
-      <w:tr>
-        <w:trPr>
-          <w:trHeight w:val="876"/>
-        </w:trPr>
-        <w:tc>
-          <w:tcPr>
-            <w:tcW w:w="1123" w:type="dxa"/>
-          </w:tcPr>
-          <w:p>
-            <w:r>
-              <w:t>W</w:t>
-            </w:r>
-          </w:p>
-        </w:tc>
-        <w:tc>
-          <w:tcPr>
-            <w:tcW w:w="3403" w:type="dxa"/>
-          </w:tcPr>
-          <w:p>
-            <w:r>
-              <w:t>Documento entregable de base de Datos (Hito3)</w:t>
-            </w:r>
-          </w:p>
-        </w:tc>
-        <w:tc>
-          <w:tcPr>
-            <w:tcW w:w="1252" w:type="dxa"/>
-          </w:tcPr>
-          <w:p>
-            <w:r>
-              <w:t>V</w:t>
-            </w:r>
-          </w:p>
-        </w:tc>
-        <w:tc>
-          <w:tcPr>
-            <w:tcW w:w="1843" w:type="dxa"/>
-          </w:tcPr>
-          <w:p>
-            <w:r>
-              <w:t>1</w:t>
-            </w:r>
-          </w:p>
-        </w:tc>
-      </w:tr>
-      <w:tr>
-        <w:trPr>
-          <w:trHeight w:val="876"/>
-        </w:trPr>
-        <w:tc>
-          <w:tcPr>
-            <w:tcW w:w="1123" w:type="dxa"/>
-          </w:tcPr>
-          <w:p>
-            <w:r>
-              <w:t>X</w:t>
-            </w:r>
-          </w:p>
-        </w:tc>
-        <w:tc>
-          <w:tcPr>
-            <w:tcW w:w="3403" w:type="dxa"/>
-          </w:tcPr>
-          <w:p>
-            <w:r>
-              <w:t>Definición de prototipo rápido</w:t>
-            </w:r>
-          </w:p>
-          <w:p/>
-        </w:tc>
-        <w:tc>
-          <w:tcPr>
-            <w:tcW w:w="1252" w:type="dxa"/>
-          </w:tcPr>
-          <w:p>
-            <w:r>
-              <w:t>W</w:t>
-            </w:r>
-          </w:p>
-        </w:tc>
-        <w:tc>
-          <w:tcPr>
-            <w:tcW w:w="1843" w:type="dxa"/>
-          </w:tcPr>
-          <w:p>
-            <w:r>
-              <w:t>1</w:t>
-            </w:r>
-          </w:p>
-        </w:tc>
-      </w:tr>
-      <w:tr>
-        <w:trPr>
-          <w:trHeight w:val="876"/>
-        </w:trPr>
-        <w:tc>
-          <w:tcPr>
-            <w:tcW w:w="1123" w:type="dxa"/>
-          </w:tcPr>
-          <w:p>
-            <w:r>
-              <w:t>Y</w:t>
-            </w:r>
-            <w:r>
-              <w:t xml:space="preserve">  </w:t>
-            </w:r>
-          </w:p>
-        </w:tc>
-        <w:tc>
-          <w:tcPr>
-            <w:tcW w:w="3403" w:type="dxa"/>
-          </w:tcPr>
-          <w:p>
-            <w:r>
-              <w:t>Intercambio de ideas sobre el prototipo rápido</w:t>
-            </w:r>
-          </w:p>
-        </w:tc>
-        <w:tc>
-          <w:tcPr>
-            <w:tcW w:w="1252" w:type="dxa"/>
-          </w:tcPr>
-          <w:p>
-            <w:r>
-              <w:t>X</w:t>
-            </w:r>
-          </w:p>
-        </w:tc>
-        <w:tc>
-          <w:tcPr>
-            <w:tcW w:w="1843" w:type="dxa"/>
-          </w:tcPr>
-          <w:p>
-            <w:r>
-              <w:t>1</w:t>
-            </w:r>
-          </w:p>
-        </w:tc>
-      </w:tr>
-      <w:tr>
-        <w:trPr>
-          <w:trHeight w:val="876"/>
-        </w:trPr>
-        <w:tc>
-          <w:tcPr>
-            <w:tcW w:w="1123" w:type="dxa"/>
-          </w:tcPr>
-          <w:p>
-            <w:r>
-              <w:t>Z</w:t>
-            </w:r>
-          </w:p>
-        </w:tc>
-        <w:tc>
-          <w:tcPr>
-            <w:tcW w:w="3403" w:type="dxa"/>
-          </w:tcPr>
-          <w:p>
-            <w:r>
-              <w:t xml:space="preserve">Instalación de </w:t>
-            </w:r>
-            <w:proofErr w:type="spellStart"/>
-            <w:r>
-              <w:t>Pencil</w:t>
-            </w:r>
-            <w:proofErr w:type="spellEnd"/>
-          </w:p>
-        </w:tc>
-        <w:tc>
-          <w:tcPr>
-            <w:tcW w:w="1252" w:type="dxa"/>
-          </w:tcPr>
-          <w:p>
-            <w:r>
-              <w:t xml:space="preserve"> </w:t>
-            </w:r>
-            <w:r>
-              <w:t>Y</w:t>
-            </w:r>
-          </w:p>
-        </w:tc>
-        <w:tc>
-          <w:tcPr>
-            <w:tcW w:w="1843" w:type="dxa"/>
-          </w:tcPr>
-          <w:p>
-            <w:r>
-              <w:t>1</w:t>
-            </w:r>
-          </w:p>
-        </w:tc>
-      </w:tr>
-      <w:tr>
-        <w:trPr>
-          <w:trHeight w:val="876"/>
-        </w:trPr>
-        <w:tc>
-          <w:tcPr>
-            <w:tcW w:w="1123" w:type="dxa"/>
-          </w:tcPr>
-          <w:p>
-            <w:r>
-              <w:t>A1</w:t>
-            </w:r>
-          </w:p>
-        </w:tc>
-        <w:tc>
-          <w:tcPr>
-            <w:tcW w:w="3403" w:type="dxa"/>
-          </w:tcPr>
-          <w:p>
-            <w:r>
-              <w:t xml:space="preserve">Modelado de </w:t>
-            </w:r>
-            <w:r>
-              <w:t xml:space="preserve">plantillas de </w:t>
-            </w:r>
-            <w:r>
-              <w:t>casos</w:t>
-            </w:r>
-            <w:r>
-              <w:t xml:space="preserve"> de uso</w:t>
-            </w:r>
-            <w:r>
-              <w:t xml:space="preserve"> en interfaces con </w:t>
-            </w:r>
-            <w:proofErr w:type="spellStart"/>
-            <w:r>
-              <w:t>pencil</w:t>
-            </w:r>
-            <w:proofErr w:type="spellEnd"/>
-          </w:p>
-        </w:tc>
-        <w:tc>
-          <w:tcPr>
-            <w:tcW w:w="1252" w:type="dxa"/>
-          </w:tcPr>
-          <w:p>
-            <w:r>
-              <w:t>Z</w:t>
-            </w:r>
-          </w:p>
-        </w:tc>
-        <w:tc>
-          <w:tcPr>
-            <w:tcW w:w="1843" w:type="dxa"/>
-          </w:tcPr>
-          <w:p>
-            <w:r>
-              <w:t>2</w:t>
-            </w:r>
-          </w:p>
-        </w:tc>
-      </w:tr>
-      <w:tr>
-        <w:trPr>
-          <w:trHeight w:val="876"/>
-        </w:trPr>
-        <w:tc>
-          <w:tcPr>
-            <w:tcW w:w="1123" w:type="dxa"/>
-          </w:tcPr>
-          <w:p>
-            <w:r>
-              <w:t>B1</w:t>
-            </w:r>
-          </w:p>
-        </w:tc>
-        <w:tc>
-          <w:tcPr>
-            <w:tcW w:w="3403" w:type="dxa"/>
-          </w:tcPr>
-          <w:p>
-            <w:r>
-              <w:t>Documento entregable sobre prototipos (Hito4)</w:t>
-            </w:r>
-          </w:p>
-        </w:tc>
-        <w:tc>
-          <w:tcPr>
-            <w:tcW w:w="1252" w:type="dxa"/>
-          </w:tcPr>
-          <w:p>
-            <w:r>
-              <w:t>A1</w:t>
-            </w:r>
-          </w:p>
-        </w:tc>
-        <w:tc>
-          <w:tcPr>
-            <w:tcW w:w="1843" w:type="dxa"/>
-          </w:tcPr>
-          <w:p>
-            <w:r>
-              <w:t>1</w:t>
-            </w:r>
-          </w:p>
-        </w:tc>
-      </w:tr>
-      <w:tr>
-        <w:trPr>
-          <w:trHeight w:val="876"/>
-        </w:trPr>
-        <w:tc>
-          <w:tcPr>
-            <w:tcW w:w="1123" w:type="dxa"/>
-          </w:tcPr>
-          <w:p>
-            <w:r>
-              <w:lastRenderedPageBreak/>
-              <w:t>C</w:t>
-            </w:r>
-            <w:r>
-              <w:t>-1</w:t>
-            </w:r>
-          </w:p>
-        </w:tc>
-        <w:tc>
-          <w:tcPr>
-            <w:tcW w:w="3403" w:type="dxa"/>
-          </w:tcPr>
-          <w:p>
-            <w:r>
-              <w:t xml:space="preserve">Instalación de </w:t>
-            </w:r>
-            <w:r>
-              <w:t>Visual S</w:t>
-            </w:r>
-            <w:r>
-              <w:t>tudio</w:t>
-            </w:r>
-          </w:p>
-        </w:tc>
-        <w:tc>
-          <w:tcPr>
-            <w:tcW w:w="1252" w:type="dxa"/>
-          </w:tcPr>
-          <w:p>
-            <w:r>
-              <w:t>B1</w:t>
-            </w:r>
-          </w:p>
-        </w:tc>
-        <w:tc>
-          <w:tcPr>
-            <w:tcW w:w="1843" w:type="dxa"/>
-          </w:tcPr>
-          <w:p>
-            <w:r>
-              <w:t>1</w:t>
-            </w:r>
-          </w:p>
-        </w:tc>
-      </w:tr>
-      <w:tr>
-        <w:trPr>
-          <w:trHeight w:val="876"/>
-        </w:trPr>
-        <w:tc>
-          <w:tcPr>
-            <w:tcW w:w="1123" w:type="dxa"/>
-          </w:tcPr>
-          <w:p>
-            <w:r>
-              <w:t>D</w:t>
-            </w:r>
-            <w:r>
-              <w:t>-1</w:t>
-            </w:r>
-          </w:p>
-        </w:tc>
-        <w:tc>
-          <w:tcPr>
-            <w:tcW w:w="3403" w:type="dxa"/>
-          </w:tcPr>
-          <w:p>
-            <w:r>
-              <w:t>Capacitación básica-media de manejo de C#</w:t>
-            </w:r>
-          </w:p>
-        </w:tc>
-        <w:tc>
-          <w:tcPr>
-            <w:tcW w:w="1252" w:type="dxa"/>
-          </w:tcPr>
-          <w:p>
-            <w:r>
-              <w:t>C1</w:t>
-            </w:r>
-          </w:p>
-        </w:tc>
-        <w:tc>
-          <w:tcPr>
-            <w:tcW w:w="1843" w:type="dxa"/>
-          </w:tcPr>
-          <w:p>
-            <w:r>
-              <w:t>6</w:t>
-            </w:r>
-          </w:p>
-        </w:tc>
-      </w:tr>
-      <w:tr>
-        <w:trPr>
-          <w:trHeight w:val="876"/>
-        </w:trPr>
-        <w:tc>
-          <w:tcPr>
-            <w:tcW w:w="1123" w:type="dxa"/>
-          </w:tcPr>
-          <w:p>
-            <w:r>
-              <w:t>E</w:t>
-            </w:r>
-            <w:r>
-              <w:t>-1</w:t>
-            </w:r>
-          </w:p>
-        </w:tc>
-        <w:tc>
-          <w:tcPr>
-            <w:tcW w:w="3403" w:type="dxa"/>
-          </w:tcPr>
-          <w:p>
-            <w:r>
-              <w:t>Conexión de C# con MYSQL</w:t>
-            </w:r>
-          </w:p>
-          <w:p>
-            <w:bookmarkStart w:id="0" w:name="_GoBack"/>
-            <w:bookmarkEnd w:id="0"/>
-          </w:p>
         </w:tc>
         <w:tc>
           <w:tcPr>
@@ -2415,6 +2401,7 @@
       <w:spacing w:after="0" w:line="240" w:lineRule="auto"/>
     </w:pPr>
     <w:tblPr>
+      <w:tblInd w:w="0" w:type="dxa"/>
       <w:tblBorders>
         <w:top w:val="single" w:sz="4" w:space="0" w:color="auto"/>
         <w:left w:val="single" w:sz="4" w:space="0" w:color="auto"/>
@@ -2423,6 +2410,12 @@
         <w:insideH w:val="single" w:sz="4" w:space="0" w:color="auto"/>
         <w:insideV w:val="single" w:sz="4" w:space="0" w:color="auto"/>
       </w:tblBorders>
+      <w:tblCellMar>
+        <w:top w:w="0" w:type="dxa"/>
+        <w:left w:w="108" w:type="dxa"/>
+        <w:bottom w:w="0" w:type="dxa"/>
+        <w:right w:w="108" w:type="dxa"/>
+      </w:tblCellMar>
     </w:tblPr>
   </w:style>
 </w:styles>

</xml_diff>